<commit_message>
Console IO redirection tests added.
</commit_message>
<xml_diff>
--- a/Documents/RefactoringLog.docx
+++ b/Documents/RefactoringLog.docx
@@ -29,18 +29,7 @@
           <w:sz w:val="36"/>
           <w:szCs w:val="36"/>
         </w:rPr>
-        <w:t>L</w:t>
-      </w:r>
-      <w:bookmarkStart w:id="0" w:name="_GoBack"/>
-      <w:bookmarkEnd w:id="0"/>
-      <w:r>
-        <w:rPr>
-          <w:rFonts w:asciiTheme="minorHAnsi" w:hAnsiTheme="minorHAnsi"/>
-          <w:color w:val="auto"/>
-          <w:sz w:val="36"/>
-          <w:szCs w:val="36"/>
-        </w:rPr>
-        <w:t>og</w:t>
+        <w:t>Log</w:t>
       </w:r>
     </w:p>
     <w:p>
@@ -102,14 +91,12 @@
       <w:r>
         <w:t xml:space="preserve">s renamed to </w:t>
       </w:r>
-      <w:proofErr w:type="spellStart"/>
       <w:r>
         <w:rPr>
           <w:b/>
         </w:rPr>
         <w:t>KingSurvival.csproj</w:t>
       </w:r>
-      <w:proofErr w:type="spellEnd"/>
       <w:r>
         <w:t>.</w:t>
       </w:r>
@@ -125,33 +112,21 @@
       <w:r>
         <w:t xml:space="preserve">The organization </w:t>
       </w:r>
-      <w:proofErr w:type="spellStart"/>
       <w:r>
         <w:rPr>
           <w:b/>
         </w:rPr>
         <w:t>IridiumTeam</w:t>
       </w:r>
-      <w:proofErr w:type="spellEnd"/>
-      <w:r>
-        <w:t xml:space="preserve"> is created in </w:t>
-      </w:r>
-      <w:proofErr w:type="spellStart"/>
-      <w:r>
-        <w:t>GitHub</w:t>
-      </w:r>
-      <w:proofErr w:type="spellEnd"/>
-      <w:r>
-        <w:t xml:space="preserve"> and the </w:t>
-      </w:r>
-      <w:proofErr w:type="spellStart"/>
+      <w:r>
+        <w:t xml:space="preserve"> is created in GitHub and the </w:t>
+      </w:r>
       <w:r>
         <w:rPr>
           <w:b/>
         </w:rPr>
         <w:t>KingSurvival</w:t>
       </w:r>
-      <w:proofErr w:type="spellEnd"/>
       <w:r>
         <w:rPr>
           <w:b/>
@@ -179,14 +154,12 @@
       <w:r>
         <w:t xml:space="preserve">ource code in the </w:t>
       </w:r>
-      <w:proofErr w:type="spellStart"/>
       <w:r>
         <w:rPr>
           <w:b/>
         </w:rPr>
         <w:t>KingSurvival.cs</w:t>
       </w:r>
-      <w:proofErr w:type="spellEnd"/>
       <w:r>
         <w:t xml:space="preserve"> file is reformatted</w:t>
       </w:r>
@@ -214,25 +187,21 @@
       <w:r>
         <w:t xml:space="preserve">Methods in the </w:t>
       </w:r>
-      <w:proofErr w:type="spellStart"/>
       <w:r>
         <w:rPr>
           <w:b/>
         </w:rPr>
         <w:t>KingSurvival.cs</w:t>
       </w:r>
-      <w:proofErr w:type="spellEnd"/>
       <w:r>
         <w:t xml:space="preserve"> file are transferred to the </w:t>
       </w:r>
-      <w:proofErr w:type="spellStart"/>
       <w:r>
         <w:rPr>
           <w:b/>
         </w:rPr>
         <w:t>ChessboardManager.cs</w:t>
       </w:r>
-      <w:proofErr w:type="spellEnd"/>
       <w:r>
         <w:t xml:space="preserve"> file.</w:t>
       </w:r>
@@ -250,10 +219,12 @@
         <w:t>Re</w:t>
       </w:r>
       <w:r>
-        <w:t>placement</w:t>
-      </w:r>
-      <w:r>
-        <w:t>s:</w:t>
+        <w:t>placed members</w:t>
+      </w:r>
+      <w:bookmarkStart w:id="0" w:name="_GoBack"/>
+      <w:bookmarkEnd w:id="0"/>
+      <w:r>
+        <w:t>:</w:t>
       </w:r>
     </w:p>
     <w:tbl>
@@ -333,7 +304,6 @@
               </w:rPr>
               <w:t xml:space="preserve"> </w:t>
             </w:r>
-            <w:proofErr w:type="spellStart"/>
             <w:r>
               <w:rPr>
                 <w:rFonts w:ascii="Consolas" w:hAnsi="Consolas" w:cs="Consolas"/>
@@ -344,40 +314,16 @@
               </w:rPr>
               <w:t>bool</w:t>
             </w:r>
-            <w:proofErr w:type="spellEnd"/>
-            <w:r>
-              <w:rPr>
-                <w:rFonts w:ascii="Consolas" w:hAnsi="Consolas" w:cs="Consolas"/>
-                <w:color w:val="000000"/>
-                <w:sz w:val="19"/>
-                <w:szCs w:val="19"/>
-                <w:highlight w:val="white"/>
-              </w:rPr>
-              <w:t xml:space="preserve"> </w:t>
-            </w:r>
-            <w:proofErr w:type="spellStart"/>
-            <w:r>
-              <w:rPr>
-                <w:rFonts w:ascii="Consolas" w:hAnsi="Consolas" w:cs="Consolas"/>
-                <w:color w:val="000000"/>
-                <w:sz w:val="19"/>
-                <w:szCs w:val="19"/>
-                <w:highlight w:val="white"/>
-              </w:rPr>
-              <w:t>proverka</w:t>
-            </w:r>
-            <w:proofErr w:type="spellEnd"/>
-            <w:r>
-              <w:rPr>
-                <w:rFonts w:ascii="Consolas" w:hAnsi="Consolas" w:cs="Consolas"/>
-                <w:color w:val="000000"/>
-                <w:sz w:val="19"/>
-                <w:szCs w:val="19"/>
-                <w:highlight w:val="white"/>
-              </w:rPr>
-              <w:t>(</w:t>
-            </w:r>
-            <w:proofErr w:type="spellStart"/>
+            <w:r>
+              <w:rPr>
+                <w:rFonts w:ascii="Consolas" w:hAnsi="Consolas" w:cs="Consolas"/>
+                <w:color w:val="000000"/>
+                <w:sz w:val="19"/>
+                <w:szCs w:val="19"/>
+                <w:highlight w:val="white"/>
+              </w:rPr>
+              <w:t xml:space="preserve"> proverka(</w:t>
+            </w:r>
             <w:r>
               <w:rPr>
                 <w:rFonts w:ascii="Consolas" w:hAnsi="Consolas" w:cs="Consolas"/>
@@ -388,7 +334,6 @@
               </w:rPr>
               <w:t>int</w:t>
             </w:r>
-            <w:proofErr w:type="spellEnd"/>
             <w:r>
               <w:rPr>
                 <w:rFonts w:ascii="Consolas" w:hAnsi="Consolas" w:cs="Consolas"/>
@@ -399,7 +344,6 @@
               </w:rPr>
               <w:t xml:space="preserve"> row, </w:t>
             </w:r>
-            <w:proofErr w:type="spellStart"/>
             <w:r>
               <w:rPr>
                 <w:rFonts w:ascii="Consolas" w:hAnsi="Consolas" w:cs="Consolas"/>
@@ -410,38 +354,15 @@
               </w:rPr>
               <w:t>int</w:t>
             </w:r>
-            <w:proofErr w:type="spellEnd"/>
-            <w:r>
-              <w:rPr>
-                <w:rFonts w:ascii="Consolas" w:hAnsi="Consolas" w:cs="Consolas"/>
-                <w:color w:val="000000"/>
-                <w:sz w:val="19"/>
-                <w:szCs w:val="19"/>
-                <w:highlight w:val="white"/>
-              </w:rPr>
-              <w:t xml:space="preserve"> </w:t>
-            </w:r>
-            <w:proofErr w:type="spellStart"/>
-            <w:r>
-              <w:rPr>
-                <w:rFonts w:ascii="Consolas" w:hAnsi="Consolas" w:cs="Consolas"/>
-                <w:color w:val="000000"/>
-                <w:sz w:val="19"/>
-                <w:szCs w:val="19"/>
-                <w:highlight w:val="white"/>
-              </w:rPr>
-              <w:t>colum</w:t>
-            </w:r>
-            <w:proofErr w:type="spellEnd"/>
-            <w:r>
-              <w:rPr>
-                <w:rFonts w:ascii="Consolas" w:hAnsi="Consolas" w:cs="Consolas"/>
-                <w:color w:val="000000"/>
-                <w:sz w:val="19"/>
-                <w:szCs w:val="19"/>
-                <w:highlight w:val="white"/>
-              </w:rPr>
-              <w:t>)</w:t>
+            <w:r>
+              <w:rPr>
+                <w:rFonts w:ascii="Consolas" w:hAnsi="Consolas" w:cs="Consolas"/>
+                <w:color w:val="000000"/>
+                <w:sz w:val="19"/>
+                <w:szCs w:val="19"/>
+                <w:highlight w:val="white"/>
+              </w:rPr>
+              <w:t xml:space="preserve"> colum)</w:t>
             </w:r>
           </w:p>
         </w:tc>
@@ -474,7 +395,6 @@
               </w:rPr>
               <w:t xml:space="preserve"> </w:t>
             </w:r>
-            <w:proofErr w:type="spellStart"/>
             <w:r>
               <w:rPr>
                 <w:rFonts w:ascii="Consolas" w:hAnsi="Consolas" w:cs="Consolas"/>
@@ -485,40 +405,16 @@
               </w:rPr>
               <w:t>bool</w:t>
             </w:r>
-            <w:proofErr w:type="spellEnd"/>
-            <w:r>
-              <w:rPr>
-                <w:rFonts w:ascii="Consolas" w:hAnsi="Consolas" w:cs="Consolas"/>
-                <w:color w:val="000000"/>
-                <w:sz w:val="19"/>
-                <w:szCs w:val="19"/>
-                <w:highlight w:val="white"/>
-              </w:rPr>
-              <w:t xml:space="preserve"> </w:t>
-            </w:r>
-            <w:proofErr w:type="spellStart"/>
-            <w:r>
-              <w:rPr>
-                <w:rFonts w:ascii="Consolas" w:hAnsi="Consolas" w:cs="Consolas"/>
-                <w:color w:val="000000"/>
-                <w:sz w:val="19"/>
-                <w:szCs w:val="19"/>
-                <w:highlight w:val="white"/>
-              </w:rPr>
-              <w:t>IsPositionOnTheChessboard</w:t>
-            </w:r>
-            <w:proofErr w:type="spellEnd"/>
-            <w:r>
-              <w:rPr>
-                <w:rFonts w:ascii="Consolas" w:hAnsi="Consolas" w:cs="Consolas"/>
-                <w:color w:val="000000"/>
-                <w:sz w:val="19"/>
-                <w:szCs w:val="19"/>
-                <w:highlight w:val="white"/>
-              </w:rPr>
-              <w:t>(</w:t>
-            </w:r>
-            <w:proofErr w:type="spellStart"/>
+            <w:r>
+              <w:rPr>
+                <w:rFonts w:ascii="Consolas" w:hAnsi="Consolas" w:cs="Consolas"/>
+                <w:color w:val="000000"/>
+                <w:sz w:val="19"/>
+                <w:szCs w:val="19"/>
+                <w:highlight w:val="white"/>
+              </w:rPr>
+              <w:t xml:space="preserve"> IsPositionOnTheChessboard(</w:t>
+            </w:r>
             <w:r>
               <w:rPr>
                 <w:rFonts w:ascii="Consolas" w:hAnsi="Consolas" w:cs="Consolas"/>
@@ -529,7 +425,6 @@
               </w:rPr>
               <w:t>int</w:t>
             </w:r>
-            <w:proofErr w:type="spellEnd"/>
             <w:r>
               <w:rPr>
                 <w:rFonts w:ascii="Consolas" w:hAnsi="Consolas" w:cs="Consolas"/>
@@ -540,7 +435,6 @@
               </w:rPr>
               <w:t xml:space="preserve"> row, </w:t>
             </w:r>
-            <w:proofErr w:type="spellStart"/>
             <w:r>
               <w:rPr>
                 <w:rFonts w:ascii="Consolas" w:hAnsi="Consolas" w:cs="Consolas"/>
@@ -551,7 +445,6 @@
               </w:rPr>
               <w:t>int</w:t>
             </w:r>
-            <w:proofErr w:type="spellEnd"/>
             <w:r>
               <w:rPr>
                 <w:rFonts w:ascii="Consolas" w:hAnsi="Consolas" w:cs="Consolas"/>
@@ -595,7 +488,6 @@
               </w:rPr>
               <w:t xml:space="preserve"> </w:t>
             </w:r>
-            <w:proofErr w:type="spellStart"/>
             <w:r>
               <w:rPr>
                 <w:rFonts w:ascii="Consolas" w:hAnsi="Consolas" w:cs="Consolas"/>
@@ -606,7 +498,6 @@
               </w:rPr>
               <w:t>bool</w:t>
             </w:r>
-            <w:proofErr w:type="spellEnd"/>
             <w:r>
               <w:rPr>
                 <w:rFonts w:ascii="Consolas" w:hAnsi="Consolas" w:cs="Consolas"/>
@@ -617,7 +508,6 @@
               </w:rPr>
               <w:t xml:space="preserve"> proverka2(</w:t>
             </w:r>
-            <w:proofErr w:type="spellStart"/>
             <w:r>
               <w:rPr>
                 <w:rFonts w:ascii="Consolas" w:hAnsi="Consolas" w:cs="Consolas"/>
@@ -628,7 +518,6 @@
               </w:rPr>
               <w:t>int</w:t>
             </w:r>
-            <w:proofErr w:type="spellEnd"/>
             <w:r>
               <w:rPr>
                 <w:rFonts w:ascii="Consolas" w:hAnsi="Consolas" w:cs="Consolas"/>
@@ -639,7 +528,6 @@
               </w:rPr>
               <w:t xml:space="preserve"> row, </w:t>
             </w:r>
-            <w:proofErr w:type="spellStart"/>
             <w:r>
               <w:rPr>
                 <w:rFonts w:ascii="Consolas" w:hAnsi="Consolas" w:cs="Consolas"/>
@@ -650,38 +538,15 @@
               </w:rPr>
               <w:t>int</w:t>
             </w:r>
-            <w:proofErr w:type="spellEnd"/>
-            <w:r>
-              <w:rPr>
-                <w:rFonts w:ascii="Consolas" w:hAnsi="Consolas" w:cs="Consolas"/>
-                <w:color w:val="000000"/>
-                <w:sz w:val="19"/>
-                <w:szCs w:val="19"/>
-                <w:highlight w:val="white"/>
-              </w:rPr>
-              <w:t xml:space="preserve"> </w:t>
-            </w:r>
-            <w:proofErr w:type="spellStart"/>
-            <w:r>
-              <w:rPr>
-                <w:rFonts w:ascii="Consolas" w:hAnsi="Consolas" w:cs="Consolas"/>
-                <w:color w:val="000000"/>
-                <w:sz w:val="19"/>
-                <w:szCs w:val="19"/>
-                <w:highlight w:val="white"/>
-              </w:rPr>
-              <w:t>colum</w:t>
-            </w:r>
-            <w:proofErr w:type="spellEnd"/>
-            <w:r>
-              <w:rPr>
-                <w:rFonts w:ascii="Consolas" w:hAnsi="Consolas" w:cs="Consolas"/>
-                <w:color w:val="000000"/>
-                <w:sz w:val="19"/>
-                <w:szCs w:val="19"/>
-                <w:highlight w:val="white"/>
-              </w:rPr>
-              <w:t>)</w:t>
+            <w:r>
+              <w:rPr>
+                <w:rFonts w:ascii="Consolas" w:hAnsi="Consolas" w:cs="Consolas"/>
+                <w:color w:val="000000"/>
+                <w:sz w:val="19"/>
+                <w:szCs w:val="19"/>
+                <w:highlight w:val="white"/>
+              </w:rPr>
+              <w:t xml:space="preserve"> colum)</w:t>
             </w:r>
           </w:p>
         </w:tc>
@@ -714,7 +579,6 @@
               </w:rPr>
               <w:t xml:space="preserve"> </w:t>
             </w:r>
-            <w:proofErr w:type="spellStart"/>
             <w:r>
               <w:rPr>
                 <w:rFonts w:ascii="Consolas" w:hAnsi="Consolas" w:cs="Consolas"/>
@@ -725,40 +589,16 @@
               </w:rPr>
               <w:t>bool</w:t>
             </w:r>
-            <w:proofErr w:type="spellEnd"/>
-            <w:r>
-              <w:rPr>
-                <w:rFonts w:ascii="Consolas" w:hAnsi="Consolas" w:cs="Consolas"/>
-                <w:color w:val="000000"/>
-                <w:sz w:val="19"/>
-                <w:szCs w:val="19"/>
-                <w:highlight w:val="white"/>
-              </w:rPr>
-              <w:t xml:space="preserve"> </w:t>
-            </w:r>
-            <w:proofErr w:type="spellStart"/>
-            <w:r>
-              <w:rPr>
-                <w:rFonts w:ascii="Consolas" w:hAnsi="Consolas" w:cs="Consolas"/>
-                <w:color w:val="000000"/>
-                <w:sz w:val="19"/>
-                <w:szCs w:val="19"/>
-                <w:highlight w:val="white"/>
-              </w:rPr>
-              <w:t>IsPositionValid</w:t>
-            </w:r>
-            <w:proofErr w:type="spellEnd"/>
-            <w:r>
-              <w:rPr>
-                <w:rFonts w:ascii="Consolas" w:hAnsi="Consolas" w:cs="Consolas"/>
-                <w:color w:val="000000"/>
-                <w:sz w:val="19"/>
-                <w:szCs w:val="19"/>
-                <w:highlight w:val="white"/>
-              </w:rPr>
-              <w:t>(</w:t>
-            </w:r>
-            <w:proofErr w:type="spellStart"/>
+            <w:r>
+              <w:rPr>
+                <w:rFonts w:ascii="Consolas" w:hAnsi="Consolas" w:cs="Consolas"/>
+                <w:color w:val="000000"/>
+                <w:sz w:val="19"/>
+                <w:szCs w:val="19"/>
+                <w:highlight w:val="white"/>
+              </w:rPr>
+              <w:t xml:space="preserve"> IsPositionValid(</w:t>
+            </w:r>
             <w:r>
               <w:rPr>
                 <w:rFonts w:ascii="Consolas" w:hAnsi="Consolas" w:cs="Consolas"/>
@@ -769,7 +609,6 @@
               </w:rPr>
               <w:t>int</w:t>
             </w:r>
-            <w:proofErr w:type="spellEnd"/>
             <w:r>
               <w:rPr>
                 <w:rFonts w:ascii="Consolas" w:hAnsi="Consolas" w:cs="Consolas"/>
@@ -780,7 +619,6 @@
               </w:rPr>
               <w:t xml:space="preserve"> row, </w:t>
             </w:r>
-            <w:proofErr w:type="spellStart"/>
             <w:r>
               <w:rPr>
                 <w:rFonts w:ascii="Consolas" w:hAnsi="Consolas" w:cs="Consolas"/>
@@ -791,7 +629,6 @@
               </w:rPr>
               <w:t>int</w:t>
             </w:r>
-            <w:proofErr w:type="spellEnd"/>
             <w:r>
               <w:rPr>
                 <w:rFonts w:ascii="Consolas" w:hAnsi="Consolas" w:cs="Consolas"/>
@@ -835,7 +672,6 @@
               </w:rPr>
               <w:t xml:space="preserve"> </w:t>
             </w:r>
-            <w:proofErr w:type="spellStart"/>
             <w:r>
               <w:rPr>
                 <w:rFonts w:ascii="Consolas" w:hAnsi="Consolas" w:cs="Consolas"/>
@@ -846,38 +682,15 @@
               </w:rPr>
               <w:t>bool</w:t>
             </w:r>
-            <w:proofErr w:type="spellEnd"/>
-            <w:r>
-              <w:rPr>
-                <w:rFonts w:ascii="Consolas" w:hAnsi="Consolas" w:cs="Consolas"/>
-                <w:color w:val="000000"/>
-                <w:sz w:val="19"/>
-                <w:szCs w:val="19"/>
-                <w:highlight w:val="white"/>
-              </w:rPr>
-              <w:t xml:space="preserve"> </w:t>
-            </w:r>
-            <w:proofErr w:type="spellStart"/>
-            <w:r>
-              <w:rPr>
-                <w:rFonts w:ascii="Consolas" w:hAnsi="Consolas" w:cs="Consolas"/>
-                <w:color w:val="000000"/>
-                <w:sz w:val="19"/>
-                <w:szCs w:val="19"/>
-                <w:highlight w:val="white"/>
-              </w:rPr>
-              <w:t>KingLost</w:t>
-            </w:r>
-            <w:proofErr w:type="spellEnd"/>
-            <w:r>
-              <w:rPr>
-                <w:rFonts w:ascii="Consolas" w:hAnsi="Consolas" w:cs="Consolas"/>
-                <w:color w:val="000000"/>
-                <w:sz w:val="19"/>
-                <w:szCs w:val="19"/>
-                <w:highlight w:val="white"/>
-              </w:rPr>
-              <w:t>()</w:t>
+            <w:r>
+              <w:rPr>
+                <w:rFonts w:ascii="Consolas" w:hAnsi="Consolas" w:cs="Consolas"/>
+                <w:color w:val="000000"/>
+                <w:sz w:val="19"/>
+                <w:szCs w:val="19"/>
+                <w:highlight w:val="white"/>
+              </w:rPr>
+              <w:t xml:space="preserve"> KingLost()</w:t>
             </w:r>
           </w:p>
         </w:tc>
@@ -910,7 +723,6 @@
               </w:rPr>
               <w:t xml:space="preserve"> </w:t>
             </w:r>
-            <w:proofErr w:type="spellStart"/>
             <w:r>
               <w:rPr>
                 <w:rFonts w:ascii="Consolas" w:hAnsi="Consolas" w:cs="Consolas"/>
@@ -921,38 +733,15 @@
               </w:rPr>
               <w:t>bool</w:t>
             </w:r>
-            <w:proofErr w:type="spellEnd"/>
-            <w:r>
-              <w:rPr>
-                <w:rFonts w:ascii="Consolas" w:hAnsi="Consolas" w:cs="Consolas"/>
-                <w:color w:val="000000"/>
-                <w:sz w:val="19"/>
-                <w:szCs w:val="19"/>
-                <w:highlight w:val="white"/>
-              </w:rPr>
-              <w:t xml:space="preserve"> </w:t>
-            </w:r>
-            <w:proofErr w:type="spellStart"/>
-            <w:r>
-              <w:rPr>
-                <w:rFonts w:ascii="Consolas" w:hAnsi="Consolas" w:cs="Consolas"/>
-                <w:color w:val="000000"/>
-                <w:sz w:val="19"/>
-                <w:szCs w:val="19"/>
-                <w:highlight w:val="white"/>
-              </w:rPr>
-              <w:t>KingLoses</w:t>
-            </w:r>
-            <w:proofErr w:type="spellEnd"/>
-            <w:r>
-              <w:rPr>
-                <w:rFonts w:ascii="Consolas" w:hAnsi="Consolas" w:cs="Consolas"/>
-                <w:color w:val="000000"/>
-                <w:sz w:val="19"/>
-                <w:szCs w:val="19"/>
-                <w:highlight w:val="white"/>
-              </w:rPr>
-              <w:t>()</w:t>
+            <w:r>
+              <w:rPr>
+                <w:rFonts w:ascii="Consolas" w:hAnsi="Consolas" w:cs="Consolas"/>
+                <w:color w:val="000000"/>
+                <w:sz w:val="19"/>
+                <w:szCs w:val="19"/>
+                <w:highlight w:val="white"/>
+              </w:rPr>
+              <w:t xml:space="preserve"> KingLoses()</w:t>
             </w:r>
           </w:p>
         </w:tc>
@@ -994,7 +783,6 @@
               </w:rPr>
               <w:t xml:space="preserve"> </w:t>
             </w:r>
-            <w:proofErr w:type="spellStart"/>
             <w:r>
               <w:rPr>
                 <w:rFonts w:ascii="Consolas" w:hAnsi="Consolas" w:cs="Consolas"/>
@@ -1005,38 +793,15 @@
               </w:rPr>
               <w:t>bool</w:t>
             </w:r>
-            <w:proofErr w:type="spellEnd"/>
-            <w:r>
-              <w:rPr>
-                <w:rFonts w:ascii="Consolas" w:hAnsi="Consolas" w:cs="Consolas"/>
-                <w:color w:val="000000"/>
-                <w:sz w:val="19"/>
-                <w:szCs w:val="19"/>
-                <w:highlight w:val="white"/>
-              </w:rPr>
-              <w:t xml:space="preserve"> </w:t>
-            </w:r>
-            <w:proofErr w:type="spellStart"/>
-            <w:r>
-              <w:rPr>
-                <w:rFonts w:ascii="Consolas" w:hAnsi="Consolas" w:cs="Consolas"/>
-                <w:color w:val="000000"/>
-                <w:sz w:val="19"/>
-                <w:szCs w:val="19"/>
-                <w:highlight w:val="white"/>
-              </w:rPr>
-              <w:t>KingWon</w:t>
-            </w:r>
-            <w:proofErr w:type="spellEnd"/>
-            <w:r>
-              <w:rPr>
-                <w:rFonts w:ascii="Consolas" w:hAnsi="Consolas" w:cs="Consolas"/>
-                <w:color w:val="000000"/>
-                <w:sz w:val="19"/>
-                <w:szCs w:val="19"/>
-                <w:highlight w:val="white"/>
-              </w:rPr>
-              <w:t>()</w:t>
+            <w:r>
+              <w:rPr>
+                <w:rFonts w:ascii="Consolas" w:hAnsi="Consolas" w:cs="Consolas"/>
+                <w:color w:val="000000"/>
+                <w:sz w:val="19"/>
+                <w:szCs w:val="19"/>
+                <w:highlight w:val="white"/>
+              </w:rPr>
+              <w:t xml:space="preserve"> KingWon()</w:t>
             </w:r>
           </w:p>
         </w:tc>
@@ -1076,7 +841,6 @@
               </w:rPr>
               <w:t xml:space="preserve"> </w:t>
             </w:r>
-            <w:proofErr w:type="spellStart"/>
             <w:r>
               <w:rPr>
                 <w:rFonts w:ascii="Consolas" w:hAnsi="Consolas" w:cs="Consolas"/>
@@ -1087,38 +851,15 @@
               </w:rPr>
               <w:t>bool</w:t>
             </w:r>
-            <w:proofErr w:type="spellEnd"/>
-            <w:r>
-              <w:rPr>
-                <w:rFonts w:ascii="Consolas" w:hAnsi="Consolas" w:cs="Consolas"/>
-                <w:color w:val="000000"/>
-                <w:sz w:val="19"/>
-                <w:szCs w:val="19"/>
-                <w:highlight w:val="white"/>
-              </w:rPr>
-              <w:t xml:space="preserve"> </w:t>
-            </w:r>
-            <w:proofErr w:type="spellStart"/>
-            <w:r>
-              <w:rPr>
-                <w:rFonts w:ascii="Consolas" w:hAnsi="Consolas" w:cs="Consolas"/>
-                <w:color w:val="000000"/>
-                <w:sz w:val="19"/>
-                <w:szCs w:val="19"/>
-                <w:highlight w:val="white"/>
-              </w:rPr>
-              <w:t>KingWins</w:t>
-            </w:r>
-            <w:proofErr w:type="spellEnd"/>
-            <w:r>
-              <w:rPr>
-                <w:rFonts w:ascii="Consolas" w:hAnsi="Consolas" w:cs="Consolas"/>
-                <w:color w:val="000000"/>
-                <w:sz w:val="19"/>
-                <w:szCs w:val="19"/>
-                <w:highlight w:val="white"/>
-              </w:rPr>
-              <w:t>()</w:t>
+            <w:r>
+              <w:rPr>
+                <w:rFonts w:ascii="Consolas" w:hAnsi="Consolas" w:cs="Consolas"/>
+                <w:color w:val="000000"/>
+                <w:sz w:val="19"/>
+                <w:szCs w:val="19"/>
+                <w:highlight w:val="white"/>
+              </w:rPr>
+              <w:t xml:space="preserve"> KingWins()</w:t>
             </w:r>
           </w:p>
         </w:tc>
@@ -1160,7 +901,6 @@
               </w:rPr>
               <w:t xml:space="preserve"> </w:t>
             </w:r>
-            <w:proofErr w:type="spellStart"/>
             <w:r>
               <w:rPr>
                 <w:rFonts w:ascii="Consolas" w:hAnsi="Consolas" w:cs="Consolas"/>
@@ -1171,38 +911,15 @@
               </w:rPr>
               <w:t>int</w:t>
             </w:r>
-            <w:proofErr w:type="spellEnd"/>
-            <w:r>
-              <w:rPr>
-                <w:rFonts w:ascii="Consolas" w:hAnsi="Consolas" w:cs="Consolas"/>
-                <w:color w:val="000000"/>
-                <w:sz w:val="19"/>
-                <w:szCs w:val="19"/>
-                <w:highlight w:val="white"/>
-              </w:rPr>
-              <w:t xml:space="preserve">[,] </w:t>
-            </w:r>
-            <w:proofErr w:type="spellStart"/>
-            <w:r>
-              <w:rPr>
-                <w:rFonts w:ascii="Consolas" w:hAnsi="Consolas" w:cs="Consolas"/>
-                <w:color w:val="000000"/>
-                <w:sz w:val="19"/>
-                <w:szCs w:val="19"/>
-                <w:highlight w:val="white"/>
-              </w:rPr>
-              <w:t>dyska</w:t>
-            </w:r>
-            <w:proofErr w:type="spellEnd"/>
-            <w:r>
-              <w:rPr>
-                <w:rFonts w:ascii="Consolas" w:hAnsi="Consolas" w:cs="Consolas"/>
-                <w:color w:val="000000"/>
-                <w:sz w:val="19"/>
-                <w:szCs w:val="19"/>
-                <w:highlight w:val="white"/>
-              </w:rPr>
-              <w:t>;</w:t>
+            <w:r>
+              <w:rPr>
+                <w:rFonts w:ascii="Consolas" w:hAnsi="Consolas" w:cs="Consolas"/>
+                <w:color w:val="000000"/>
+                <w:sz w:val="19"/>
+                <w:szCs w:val="19"/>
+                <w:highlight w:val="white"/>
+              </w:rPr>
+              <w:t>[,] dyska;</w:t>
             </w:r>
           </w:p>
         </w:tc>
@@ -1242,7 +959,6 @@
               </w:rPr>
               <w:t xml:space="preserve"> </w:t>
             </w:r>
-            <w:proofErr w:type="spellStart"/>
             <w:r>
               <w:rPr>
                 <w:rFonts w:ascii="Consolas" w:hAnsi="Consolas" w:cs="Consolas"/>
@@ -1253,7 +969,6 @@
               </w:rPr>
               <w:t>bool</w:t>
             </w:r>
-            <w:proofErr w:type="spellEnd"/>
             <w:r>
               <w:rPr>
                 <w:rFonts w:ascii="Consolas" w:hAnsi="Consolas" w:cs="Consolas"/>
@@ -1322,29 +1037,7 @@
                 <w:szCs w:val="19"/>
                 <w:highlight w:val="white"/>
               </w:rPr>
-              <w:t xml:space="preserve"> </w:t>
-            </w:r>
-            <w:proofErr w:type="spellStart"/>
-            <w:r>
-              <w:rPr>
-                <w:rFonts w:ascii="Consolas" w:hAnsi="Consolas" w:cs="Consolas"/>
-                <w:color w:val="000000"/>
-                <w:sz w:val="19"/>
-                <w:szCs w:val="19"/>
-                <w:highlight w:val="white"/>
-              </w:rPr>
-              <w:t>PrintBoard</w:t>
-            </w:r>
-            <w:proofErr w:type="spellEnd"/>
-            <w:r>
-              <w:rPr>
-                <w:rFonts w:ascii="Consolas" w:hAnsi="Consolas" w:cs="Consolas"/>
-                <w:color w:val="000000"/>
-                <w:sz w:val="19"/>
-                <w:szCs w:val="19"/>
-                <w:highlight w:val="white"/>
-              </w:rPr>
-              <w:t>()</w:t>
+              <w:t xml:space="preserve"> PrintBoard()</w:t>
             </w:r>
           </w:p>
         </w:tc>
@@ -1422,29 +1115,7 @@
                 <w:szCs w:val="19"/>
                 <w:highlight w:val="white"/>
               </w:rPr>
-              <w:t xml:space="preserve"> </w:t>
-            </w:r>
-            <w:proofErr w:type="spellStart"/>
-            <w:r>
-              <w:rPr>
-                <w:rFonts w:ascii="Consolas" w:hAnsi="Consolas" w:cs="Consolas"/>
-                <w:color w:val="000000"/>
-                <w:sz w:val="19"/>
-                <w:szCs w:val="19"/>
-                <w:highlight w:val="white"/>
-              </w:rPr>
-              <w:t>ToString</w:t>
-            </w:r>
-            <w:proofErr w:type="spellEnd"/>
-            <w:r>
-              <w:rPr>
-                <w:rFonts w:ascii="Consolas" w:hAnsi="Consolas" w:cs="Consolas"/>
-                <w:color w:val="000000"/>
-                <w:sz w:val="19"/>
-                <w:szCs w:val="19"/>
-                <w:highlight w:val="white"/>
-              </w:rPr>
-              <w:t>()</w:t>
+              <w:t xml:space="preserve"> ToString()</w:t>
             </w:r>
           </w:p>
         </w:tc>
@@ -1486,7 +1157,6 @@
               </w:rPr>
               <w:t xml:space="preserve"> </w:t>
             </w:r>
-            <w:proofErr w:type="spellStart"/>
             <w:r>
               <w:rPr>
                 <w:rFonts w:ascii="Consolas" w:hAnsi="Consolas" w:cs="Consolas"/>
@@ -1497,38 +1167,15 @@
               </w:rPr>
               <w:t>int</w:t>
             </w:r>
-            <w:proofErr w:type="spellEnd"/>
-            <w:r>
-              <w:rPr>
-                <w:rFonts w:ascii="Consolas" w:hAnsi="Consolas" w:cs="Consolas"/>
-                <w:color w:val="000000"/>
-                <w:sz w:val="19"/>
-                <w:szCs w:val="19"/>
-                <w:highlight w:val="white"/>
-              </w:rPr>
-              <w:t xml:space="preserve"> </w:t>
-            </w:r>
-            <w:proofErr w:type="spellStart"/>
-            <w:r>
-              <w:rPr>
-                <w:rFonts w:ascii="Consolas" w:hAnsi="Consolas" w:cs="Consolas"/>
-                <w:color w:val="000000"/>
-                <w:sz w:val="19"/>
-                <w:szCs w:val="19"/>
-                <w:highlight w:val="white"/>
-              </w:rPr>
-              <w:t>whiteCell</w:t>
-            </w:r>
-            <w:proofErr w:type="spellEnd"/>
-            <w:r>
-              <w:rPr>
-                <w:rFonts w:ascii="Consolas" w:hAnsi="Consolas" w:cs="Consolas"/>
-                <w:color w:val="000000"/>
-                <w:sz w:val="19"/>
-                <w:szCs w:val="19"/>
-                <w:highlight w:val="white"/>
-              </w:rPr>
-              <w:t xml:space="preserve"> = </w:t>
+            <w:r>
+              <w:rPr>
+                <w:rFonts w:ascii="Consolas" w:hAnsi="Consolas" w:cs="Consolas"/>
+                <w:color w:val="000000"/>
+                <w:sz w:val="19"/>
+                <w:szCs w:val="19"/>
+                <w:highlight w:val="white"/>
+              </w:rPr>
+              <w:t xml:space="preserve"> whiteCell = </w:t>
             </w:r>
             <w:r>
               <w:rPr>
@@ -1588,7 +1235,6 @@
               </w:rPr>
               <w:t xml:space="preserve"> </w:t>
             </w:r>
-            <w:proofErr w:type="spellStart"/>
             <w:r>
               <w:rPr>
                 <w:rFonts w:ascii="Consolas" w:hAnsi="Consolas" w:cs="Consolas"/>
@@ -1599,7 +1245,6 @@
               </w:rPr>
               <w:t>const</w:t>
             </w:r>
-            <w:proofErr w:type="spellEnd"/>
             <w:r>
               <w:rPr>
                 <w:rFonts w:ascii="Consolas" w:hAnsi="Consolas" w:cs="Consolas"/>
@@ -1628,29 +1273,7 @@
                 <w:szCs w:val="19"/>
                 <w:highlight w:val="white"/>
               </w:rPr>
-              <w:t xml:space="preserve"> </w:t>
-            </w:r>
-            <w:proofErr w:type="spellStart"/>
-            <w:r>
-              <w:rPr>
-                <w:rFonts w:ascii="Consolas" w:hAnsi="Consolas" w:cs="Consolas"/>
-                <w:color w:val="000000"/>
-                <w:sz w:val="19"/>
-                <w:szCs w:val="19"/>
-                <w:highlight w:val="white"/>
-              </w:rPr>
-              <w:t>WhiteSquareCharacter</w:t>
-            </w:r>
-            <w:proofErr w:type="spellEnd"/>
-            <w:r>
-              <w:rPr>
-                <w:rFonts w:ascii="Consolas" w:hAnsi="Consolas" w:cs="Consolas"/>
-                <w:color w:val="000000"/>
-                <w:sz w:val="19"/>
-                <w:szCs w:val="19"/>
-                <w:highlight w:val="white"/>
-              </w:rPr>
-              <w:t xml:space="preserve"> = </w:t>
+              <w:t xml:space="preserve"> WhiteSquareCharacter = </w:t>
             </w:r>
             <w:r>
               <w:rPr>
@@ -1712,7 +1335,6 @@
               </w:rPr>
               <w:t xml:space="preserve"> </w:t>
             </w:r>
-            <w:proofErr w:type="spellStart"/>
             <w:r>
               <w:rPr>
                 <w:rFonts w:ascii="Consolas" w:hAnsi="Consolas" w:cs="Consolas"/>
@@ -1723,38 +1345,15 @@
               </w:rPr>
               <w:t>int</w:t>
             </w:r>
-            <w:proofErr w:type="spellEnd"/>
-            <w:r>
-              <w:rPr>
-                <w:rFonts w:ascii="Consolas" w:hAnsi="Consolas" w:cs="Consolas"/>
-                <w:color w:val="000000"/>
-                <w:sz w:val="19"/>
-                <w:szCs w:val="19"/>
-                <w:highlight w:val="white"/>
-              </w:rPr>
-              <w:t xml:space="preserve"> </w:t>
-            </w:r>
-            <w:proofErr w:type="spellStart"/>
-            <w:r>
-              <w:rPr>
-                <w:rFonts w:ascii="Consolas" w:hAnsi="Consolas" w:cs="Consolas"/>
-                <w:color w:val="000000"/>
-                <w:sz w:val="19"/>
-                <w:szCs w:val="19"/>
-                <w:highlight w:val="white"/>
-              </w:rPr>
-              <w:t>blackCell</w:t>
-            </w:r>
-            <w:proofErr w:type="spellEnd"/>
-            <w:r>
-              <w:rPr>
-                <w:rFonts w:ascii="Consolas" w:hAnsi="Consolas" w:cs="Consolas"/>
-                <w:color w:val="000000"/>
-                <w:sz w:val="19"/>
-                <w:szCs w:val="19"/>
-                <w:highlight w:val="white"/>
-              </w:rPr>
-              <w:t xml:space="preserve"> = </w:t>
+            <w:r>
+              <w:rPr>
+                <w:rFonts w:ascii="Consolas" w:hAnsi="Consolas" w:cs="Consolas"/>
+                <w:color w:val="000000"/>
+                <w:sz w:val="19"/>
+                <w:szCs w:val="19"/>
+                <w:highlight w:val="white"/>
+              </w:rPr>
+              <w:t xml:space="preserve"> blackCell = </w:t>
             </w:r>
             <w:r>
               <w:rPr>
@@ -1814,7 +1413,6 @@
               </w:rPr>
               <w:t xml:space="preserve"> </w:t>
             </w:r>
-            <w:proofErr w:type="spellStart"/>
             <w:r>
               <w:rPr>
                 <w:rFonts w:ascii="Consolas" w:hAnsi="Consolas" w:cs="Consolas"/>
@@ -1825,7 +1423,6 @@
               </w:rPr>
               <w:t>const</w:t>
             </w:r>
-            <w:proofErr w:type="spellEnd"/>
             <w:r>
               <w:rPr>
                 <w:rFonts w:ascii="Consolas" w:hAnsi="Consolas" w:cs="Consolas"/>
@@ -1854,29 +1451,7 @@
                 <w:szCs w:val="19"/>
                 <w:highlight w:val="white"/>
               </w:rPr>
-              <w:t xml:space="preserve"> </w:t>
-            </w:r>
-            <w:proofErr w:type="spellStart"/>
-            <w:r>
-              <w:rPr>
-                <w:rFonts w:ascii="Consolas" w:hAnsi="Consolas" w:cs="Consolas"/>
-                <w:color w:val="000000"/>
-                <w:sz w:val="19"/>
-                <w:szCs w:val="19"/>
-                <w:highlight w:val="white"/>
-              </w:rPr>
-              <w:t>BlackSquareCharacter</w:t>
-            </w:r>
-            <w:proofErr w:type="spellEnd"/>
-            <w:r>
-              <w:rPr>
-                <w:rFonts w:ascii="Consolas" w:hAnsi="Consolas" w:cs="Consolas"/>
-                <w:color w:val="000000"/>
-                <w:sz w:val="19"/>
-                <w:szCs w:val="19"/>
-                <w:highlight w:val="white"/>
-              </w:rPr>
-              <w:t xml:space="preserve"> = </w:t>
+              <w:t xml:space="preserve"> BlackSquareCharacter = </w:t>
             </w:r>
             <w:r>
               <w:rPr>
@@ -1938,7 +1513,6 @@
               </w:rPr>
               <w:t xml:space="preserve"> </w:t>
             </w:r>
-            <w:proofErr w:type="spellStart"/>
             <w:r>
               <w:rPr>
                 <w:rFonts w:ascii="Consolas" w:hAnsi="Consolas" w:cs="Consolas"/>
@@ -1949,38 +1523,15 @@
               </w:rPr>
               <w:t>bool</w:t>
             </w:r>
-            <w:proofErr w:type="spellEnd"/>
-            <w:r>
-              <w:rPr>
-                <w:rFonts w:ascii="Consolas" w:hAnsi="Consolas" w:cs="Consolas"/>
-                <w:color w:val="000000"/>
-                <w:sz w:val="19"/>
-                <w:szCs w:val="19"/>
-                <w:highlight w:val="white"/>
-              </w:rPr>
-              <w:t xml:space="preserve"> </w:t>
-            </w:r>
-            <w:proofErr w:type="spellStart"/>
-            <w:r>
-              <w:rPr>
-                <w:rFonts w:ascii="Consolas" w:hAnsi="Consolas" w:cs="Consolas"/>
-                <w:color w:val="000000"/>
-                <w:sz w:val="19"/>
-                <w:szCs w:val="19"/>
-                <w:highlight w:val="white"/>
-              </w:rPr>
-              <w:t>MoveKingIfPossible</w:t>
-            </w:r>
-            <w:proofErr w:type="spellEnd"/>
-            <w:r>
-              <w:rPr>
-                <w:rFonts w:ascii="Consolas" w:hAnsi="Consolas" w:cs="Consolas"/>
-                <w:color w:val="000000"/>
-                <w:sz w:val="19"/>
-                <w:szCs w:val="19"/>
-                <w:highlight w:val="white"/>
-              </w:rPr>
-              <w:t>(</w:t>
+            <w:r>
+              <w:rPr>
+                <w:rFonts w:ascii="Consolas" w:hAnsi="Consolas" w:cs="Consolas"/>
+                <w:color w:val="000000"/>
+                <w:sz w:val="19"/>
+                <w:szCs w:val="19"/>
+                <w:highlight w:val="white"/>
+              </w:rPr>
+              <w:t xml:space="preserve"> MoveKingIfPossible(</w:t>
             </w:r>
             <w:r>
               <w:rPr>
@@ -2040,7 +1591,6 @@
               </w:rPr>
               <w:t xml:space="preserve"> </w:t>
             </w:r>
-            <w:proofErr w:type="spellStart"/>
             <w:r>
               <w:rPr>
                 <w:rFonts w:ascii="Consolas" w:hAnsi="Consolas" w:cs="Consolas"/>
@@ -2051,38 +1601,15 @@
               </w:rPr>
               <w:t>bool</w:t>
             </w:r>
-            <w:proofErr w:type="spellEnd"/>
-            <w:r>
-              <w:rPr>
-                <w:rFonts w:ascii="Consolas" w:hAnsi="Consolas" w:cs="Consolas"/>
-                <w:color w:val="000000"/>
-                <w:sz w:val="19"/>
-                <w:szCs w:val="19"/>
-                <w:highlight w:val="white"/>
-              </w:rPr>
-              <w:t xml:space="preserve"> </w:t>
-            </w:r>
-            <w:proofErr w:type="spellStart"/>
-            <w:r>
-              <w:rPr>
-                <w:rFonts w:ascii="Consolas" w:hAnsi="Consolas" w:cs="Consolas"/>
-                <w:color w:val="000000"/>
-                <w:sz w:val="19"/>
-                <w:szCs w:val="19"/>
-                <w:highlight w:val="white"/>
-              </w:rPr>
-              <w:t>TryMoveKing</w:t>
-            </w:r>
-            <w:proofErr w:type="spellEnd"/>
-            <w:r>
-              <w:rPr>
-                <w:rFonts w:ascii="Consolas" w:hAnsi="Consolas" w:cs="Consolas"/>
-                <w:color w:val="000000"/>
-                <w:sz w:val="19"/>
-                <w:szCs w:val="19"/>
-                <w:highlight w:val="white"/>
-              </w:rPr>
-              <w:t>(</w:t>
+            <w:r>
+              <w:rPr>
+                <w:rFonts w:ascii="Consolas" w:hAnsi="Consolas" w:cs="Consolas"/>
+                <w:color w:val="000000"/>
+                <w:sz w:val="19"/>
+                <w:szCs w:val="19"/>
+                <w:highlight w:val="white"/>
+              </w:rPr>
+              <w:t xml:space="preserve"> TryMoveKing(</w:t>
             </w:r>
             <w:r>
               <w:rPr>
@@ -2144,7 +1671,6 @@
               </w:rPr>
               <w:t xml:space="preserve"> </w:t>
             </w:r>
-            <w:proofErr w:type="spellStart"/>
             <w:r>
               <w:rPr>
                 <w:rFonts w:ascii="Consolas" w:hAnsi="Consolas" w:cs="Consolas"/>
@@ -2155,38 +1681,15 @@
               </w:rPr>
               <w:t>bool</w:t>
             </w:r>
-            <w:proofErr w:type="spellEnd"/>
-            <w:r>
-              <w:rPr>
-                <w:rFonts w:ascii="Consolas" w:hAnsi="Consolas" w:cs="Consolas"/>
-                <w:color w:val="000000"/>
-                <w:sz w:val="19"/>
-                <w:szCs w:val="19"/>
-                <w:highlight w:val="white"/>
-              </w:rPr>
-              <w:t xml:space="preserve"> </w:t>
-            </w:r>
-            <w:proofErr w:type="spellStart"/>
-            <w:r>
-              <w:rPr>
-                <w:rFonts w:ascii="Consolas" w:hAnsi="Consolas" w:cs="Consolas"/>
-                <w:color w:val="000000"/>
-                <w:sz w:val="19"/>
-                <w:szCs w:val="19"/>
-                <w:highlight w:val="white"/>
-              </w:rPr>
-              <w:t>MovePawnIfPossible</w:t>
-            </w:r>
-            <w:proofErr w:type="spellEnd"/>
-            <w:r>
-              <w:rPr>
-                <w:rFonts w:ascii="Consolas" w:hAnsi="Consolas" w:cs="Consolas"/>
-                <w:color w:val="000000"/>
-                <w:sz w:val="19"/>
-                <w:szCs w:val="19"/>
-                <w:highlight w:val="white"/>
-              </w:rPr>
-              <w:t>(</w:t>
+            <w:r>
+              <w:rPr>
+                <w:rFonts w:ascii="Consolas" w:hAnsi="Consolas" w:cs="Consolas"/>
+                <w:color w:val="000000"/>
+                <w:sz w:val="19"/>
+                <w:szCs w:val="19"/>
+                <w:highlight w:val="white"/>
+              </w:rPr>
+              <w:t xml:space="preserve"> MovePawnIfPossible(</w:t>
             </w:r>
             <w:r>
               <w:rPr>
@@ -2246,7 +1749,6 @@
               </w:rPr>
               <w:t xml:space="preserve"> </w:t>
             </w:r>
-            <w:proofErr w:type="spellStart"/>
             <w:r>
               <w:rPr>
                 <w:rFonts w:ascii="Consolas" w:hAnsi="Consolas" w:cs="Consolas"/>
@@ -2257,38 +1759,15 @@
               </w:rPr>
               <w:t>bool</w:t>
             </w:r>
-            <w:proofErr w:type="spellEnd"/>
-            <w:r>
-              <w:rPr>
-                <w:rFonts w:ascii="Consolas" w:hAnsi="Consolas" w:cs="Consolas"/>
-                <w:color w:val="000000"/>
-                <w:sz w:val="19"/>
-                <w:szCs w:val="19"/>
-                <w:highlight w:val="white"/>
-              </w:rPr>
-              <w:t xml:space="preserve"> </w:t>
-            </w:r>
-            <w:proofErr w:type="spellStart"/>
-            <w:r>
-              <w:rPr>
-                <w:rFonts w:ascii="Consolas" w:hAnsi="Consolas" w:cs="Consolas"/>
-                <w:color w:val="000000"/>
-                <w:sz w:val="19"/>
-                <w:szCs w:val="19"/>
-                <w:highlight w:val="white"/>
-              </w:rPr>
-              <w:t>TryMovePawn</w:t>
-            </w:r>
-            <w:proofErr w:type="spellEnd"/>
-            <w:r>
-              <w:rPr>
-                <w:rFonts w:ascii="Consolas" w:hAnsi="Consolas" w:cs="Consolas"/>
-                <w:color w:val="000000"/>
-                <w:sz w:val="19"/>
-                <w:szCs w:val="19"/>
-                <w:highlight w:val="white"/>
-              </w:rPr>
-              <w:t>(</w:t>
+            <w:r>
+              <w:rPr>
+                <w:rFonts w:ascii="Consolas" w:hAnsi="Consolas" w:cs="Consolas"/>
+                <w:color w:val="000000"/>
+                <w:sz w:val="19"/>
+                <w:szCs w:val="19"/>
+                <w:highlight w:val="white"/>
+              </w:rPr>
+              <w:t xml:space="preserve"> TryMovePawn(</w:t>
             </w:r>
             <w:r>
               <w:rPr>
@@ -2366,7 +1845,6 @@
               </w:rPr>
               <w:t xml:space="preserve"> </w:t>
             </w:r>
-            <w:proofErr w:type="spellStart"/>
             <w:r>
               <w:rPr>
                 <w:rFonts w:ascii="Consolas" w:hAnsi="Consolas" w:cs="Consolas"/>
@@ -2377,38 +1855,15 @@
               </w:rPr>
               <w:t>int</w:t>
             </w:r>
-            <w:proofErr w:type="spellEnd"/>
-            <w:r>
-              <w:rPr>
-                <w:rFonts w:ascii="Consolas" w:hAnsi="Consolas" w:cs="Consolas"/>
-                <w:color w:val="000000"/>
-                <w:sz w:val="19"/>
-                <w:szCs w:val="19"/>
-                <w:highlight w:val="white"/>
-              </w:rPr>
-              <w:t xml:space="preserve">[] </w:t>
-            </w:r>
-            <w:proofErr w:type="spellStart"/>
-            <w:r>
-              <w:rPr>
-                <w:rFonts w:ascii="Consolas" w:hAnsi="Consolas" w:cs="Consolas"/>
-                <w:color w:val="000000"/>
-                <w:sz w:val="19"/>
-                <w:szCs w:val="19"/>
-                <w:highlight w:val="white"/>
-              </w:rPr>
-              <w:t>pawnRows</w:t>
-            </w:r>
-            <w:proofErr w:type="spellEnd"/>
-            <w:r>
-              <w:rPr>
-                <w:rFonts w:ascii="Consolas" w:hAnsi="Consolas" w:cs="Consolas"/>
-                <w:color w:val="000000"/>
-                <w:sz w:val="19"/>
-                <w:szCs w:val="19"/>
-                <w:highlight w:val="white"/>
-              </w:rPr>
-              <w:t xml:space="preserve"> = { 0, 0, 0, 0 };</w:t>
+            <w:r>
+              <w:rPr>
+                <w:rFonts w:ascii="Consolas" w:hAnsi="Consolas" w:cs="Consolas"/>
+                <w:color w:val="000000"/>
+                <w:sz w:val="19"/>
+                <w:szCs w:val="19"/>
+                <w:highlight w:val="white"/>
+              </w:rPr>
+              <w:t>[] pawnRows = { 0, 0, 0, 0 };</w:t>
             </w:r>
           </w:p>
         </w:tc>
@@ -2443,7 +1898,6 @@
               </w:rPr>
               <w:t xml:space="preserve"> </w:t>
             </w:r>
-            <w:proofErr w:type="spellStart"/>
             <w:r>
               <w:rPr>
                 <w:rFonts w:ascii="Consolas" w:hAnsi="Consolas" w:cs="Consolas"/>
@@ -2454,38 +1908,15 @@
               </w:rPr>
               <w:t>int</w:t>
             </w:r>
-            <w:proofErr w:type="spellEnd"/>
-            <w:r>
-              <w:rPr>
-                <w:rFonts w:ascii="Consolas" w:hAnsi="Consolas" w:cs="Consolas"/>
-                <w:color w:val="000000"/>
-                <w:sz w:val="19"/>
-                <w:szCs w:val="19"/>
-                <w:highlight w:val="white"/>
-              </w:rPr>
-              <w:t xml:space="preserve">[] </w:t>
-            </w:r>
-            <w:proofErr w:type="spellStart"/>
-            <w:r>
-              <w:rPr>
-                <w:rFonts w:ascii="Consolas" w:hAnsi="Consolas" w:cs="Consolas"/>
-                <w:color w:val="000000"/>
-                <w:sz w:val="19"/>
-                <w:szCs w:val="19"/>
-                <w:highlight w:val="white"/>
-              </w:rPr>
-              <w:t>pawnColumns</w:t>
-            </w:r>
-            <w:proofErr w:type="spellEnd"/>
-            <w:r>
-              <w:rPr>
-                <w:rFonts w:ascii="Consolas" w:hAnsi="Consolas" w:cs="Consolas"/>
-                <w:color w:val="000000"/>
-                <w:sz w:val="19"/>
-                <w:szCs w:val="19"/>
-                <w:highlight w:val="white"/>
-              </w:rPr>
-              <w:t xml:space="preserve"> = { 0, 2, 4, 6 };</w:t>
+            <w:r>
+              <w:rPr>
+                <w:rFonts w:ascii="Consolas" w:hAnsi="Consolas" w:cs="Consolas"/>
+                <w:color w:val="000000"/>
+                <w:sz w:val="19"/>
+                <w:szCs w:val="19"/>
+                <w:highlight w:val="white"/>
+              </w:rPr>
+              <w:t>[] pawnColumns = { 0, 2, 4, 6 };</w:t>
             </w:r>
           </w:p>
         </w:tc>
@@ -2520,7 +1951,6 @@
               </w:rPr>
               <w:t xml:space="preserve"> </w:t>
             </w:r>
-            <w:proofErr w:type="spellStart"/>
             <w:r>
               <w:rPr>
                 <w:rFonts w:ascii="Consolas" w:hAnsi="Consolas" w:cs="Consolas"/>
@@ -2531,38 +1961,15 @@
               </w:rPr>
               <w:t>int</w:t>
             </w:r>
-            <w:proofErr w:type="spellEnd"/>
-            <w:r>
-              <w:rPr>
-                <w:rFonts w:ascii="Consolas" w:hAnsi="Consolas" w:cs="Consolas"/>
-                <w:color w:val="000000"/>
-                <w:sz w:val="19"/>
-                <w:szCs w:val="19"/>
-                <w:highlight w:val="white"/>
-              </w:rPr>
-              <w:t xml:space="preserve"> </w:t>
-            </w:r>
-            <w:proofErr w:type="spellStart"/>
-            <w:r>
-              <w:rPr>
-                <w:rFonts w:ascii="Consolas" w:hAnsi="Consolas" w:cs="Consolas"/>
-                <w:color w:val="000000"/>
-                <w:sz w:val="19"/>
-                <w:szCs w:val="19"/>
-                <w:highlight w:val="white"/>
-              </w:rPr>
-              <w:t>kingRow</w:t>
-            </w:r>
-            <w:proofErr w:type="spellEnd"/>
-            <w:r>
-              <w:rPr>
-                <w:rFonts w:ascii="Consolas" w:hAnsi="Consolas" w:cs="Consolas"/>
-                <w:color w:val="000000"/>
-                <w:sz w:val="19"/>
-                <w:szCs w:val="19"/>
-                <w:highlight w:val="white"/>
-              </w:rPr>
-              <w:t xml:space="preserve"> = 7;</w:t>
+            <w:r>
+              <w:rPr>
+                <w:rFonts w:ascii="Consolas" w:hAnsi="Consolas" w:cs="Consolas"/>
+                <w:color w:val="000000"/>
+                <w:sz w:val="19"/>
+                <w:szCs w:val="19"/>
+                <w:highlight w:val="white"/>
+              </w:rPr>
+              <w:t xml:space="preserve"> kingRow = 7;</w:t>
             </w:r>
           </w:p>
         </w:tc>
@@ -2597,7 +2004,6 @@
               </w:rPr>
               <w:t xml:space="preserve"> </w:t>
             </w:r>
-            <w:proofErr w:type="spellStart"/>
             <w:r>
               <w:rPr>
                 <w:rFonts w:ascii="Consolas" w:hAnsi="Consolas" w:cs="Consolas"/>
@@ -2608,38 +2014,15 @@
               </w:rPr>
               <w:t>int</w:t>
             </w:r>
-            <w:proofErr w:type="spellEnd"/>
-            <w:r>
-              <w:rPr>
-                <w:rFonts w:ascii="Consolas" w:hAnsi="Consolas" w:cs="Consolas"/>
-                <w:color w:val="000000"/>
-                <w:sz w:val="19"/>
-                <w:szCs w:val="19"/>
-                <w:highlight w:val="white"/>
-              </w:rPr>
-              <w:t xml:space="preserve"> </w:t>
-            </w:r>
-            <w:proofErr w:type="spellStart"/>
-            <w:r>
-              <w:rPr>
-                <w:rFonts w:ascii="Consolas" w:hAnsi="Consolas" w:cs="Consolas"/>
-                <w:color w:val="000000"/>
-                <w:sz w:val="19"/>
-                <w:szCs w:val="19"/>
-                <w:highlight w:val="white"/>
-              </w:rPr>
-              <w:t>kingColumn</w:t>
-            </w:r>
-            <w:proofErr w:type="spellEnd"/>
-            <w:r>
-              <w:rPr>
-                <w:rFonts w:ascii="Consolas" w:hAnsi="Consolas" w:cs="Consolas"/>
-                <w:color w:val="000000"/>
-                <w:sz w:val="19"/>
-                <w:szCs w:val="19"/>
-                <w:highlight w:val="white"/>
-              </w:rPr>
-              <w:t xml:space="preserve"> = 3;</w:t>
+            <w:r>
+              <w:rPr>
+                <w:rFonts w:ascii="Consolas" w:hAnsi="Consolas" w:cs="Consolas"/>
+                <w:color w:val="000000"/>
+                <w:sz w:val="19"/>
+                <w:szCs w:val="19"/>
+                <w:highlight w:val="white"/>
+              </w:rPr>
+              <w:t xml:space="preserve"> kingColumn = 3;</w:t>
             </w:r>
           </w:p>
         </w:tc>
@@ -2681,7 +2064,6 @@
               </w:rPr>
               <w:t xml:space="preserve"> </w:t>
             </w:r>
-            <w:proofErr w:type="spellStart"/>
             <w:r>
               <w:rPr>
                 <w:rFonts w:ascii="Consolas" w:hAnsi="Consolas" w:cs="Consolas"/>
@@ -2692,38 +2074,15 @@
               </w:rPr>
               <w:t>int</w:t>
             </w:r>
-            <w:proofErr w:type="spellEnd"/>
-            <w:r>
-              <w:rPr>
-                <w:rFonts w:ascii="Consolas" w:hAnsi="Consolas" w:cs="Consolas"/>
-                <w:color w:val="000000"/>
-                <w:sz w:val="19"/>
-                <w:szCs w:val="19"/>
-                <w:highlight w:val="white"/>
-              </w:rPr>
-              <w:t xml:space="preserve">[] </w:t>
-            </w:r>
-            <w:proofErr w:type="spellStart"/>
-            <w:r>
-              <w:rPr>
-                <w:rFonts w:ascii="Consolas" w:hAnsi="Consolas" w:cs="Consolas"/>
-                <w:color w:val="000000"/>
-                <w:sz w:val="19"/>
-                <w:szCs w:val="19"/>
-                <w:highlight w:val="white"/>
-              </w:rPr>
-              <w:t>deltaRed</w:t>
-            </w:r>
-            <w:proofErr w:type="spellEnd"/>
-            <w:r>
-              <w:rPr>
-                <w:rFonts w:ascii="Consolas" w:hAnsi="Consolas" w:cs="Consolas"/>
-                <w:color w:val="000000"/>
-                <w:sz w:val="19"/>
-                <w:szCs w:val="19"/>
-                <w:highlight w:val="white"/>
-              </w:rPr>
-              <w:t xml:space="preserve"> = { -1, +1, +1, -1 };</w:t>
+            <w:r>
+              <w:rPr>
+                <w:rFonts w:ascii="Consolas" w:hAnsi="Consolas" w:cs="Consolas"/>
+                <w:color w:val="000000"/>
+                <w:sz w:val="19"/>
+                <w:szCs w:val="19"/>
+                <w:highlight w:val="white"/>
+              </w:rPr>
+              <w:t>[] deltaRed = { -1, +1, +1, -1 };</w:t>
             </w:r>
           </w:p>
         </w:tc>
@@ -2765,7 +2124,6 @@
               </w:rPr>
               <w:t xml:space="preserve"> </w:t>
             </w:r>
-            <w:proofErr w:type="spellStart"/>
             <w:r>
               <w:rPr>
                 <w:rFonts w:ascii="Consolas" w:hAnsi="Consolas" w:cs="Consolas"/>
@@ -2776,38 +2134,15 @@
               </w:rPr>
               <w:t>int</w:t>
             </w:r>
-            <w:proofErr w:type="spellEnd"/>
-            <w:r>
-              <w:rPr>
-                <w:rFonts w:ascii="Consolas" w:hAnsi="Consolas" w:cs="Consolas"/>
-                <w:color w:val="000000"/>
-                <w:sz w:val="19"/>
-                <w:szCs w:val="19"/>
-                <w:highlight w:val="white"/>
-              </w:rPr>
-              <w:t xml:space="preserve">[] </w:t>
-            </w:r>
-            <w:proofErr w:type="spellStart"/>
-            <w:r>
-              <w:rPr>
-                <w:rFonts w:ascii="Consolas" w:hAnsi="Consolas" w:cs="Consolas"/>
-                <w:color w:val="000000"/>
-                <w:sz w:val="19"/>
-                <w:szCs w:val="19"/>
-                <w:highlight w:val="white"/>
-              </w:rPr>
-              <w:t>deltaColona</w:t>
-            </w:r>
-            <w:proofErr w:type="spellEnd"/>
-            <w:r>
-              <w:rPr>
-                <w:rFonts w:ascii="Consolas" w:hAnsi="Consolas" w:cs="Consolas"/>
-                <w:color w:val="000000"/>
-                <w:sz w:val="19"/>
-                <w:szCs w:val="19"/>
-                <w:highlight w:val="white"/>
-              </w:rPr>
-              <w:t xml:space="preserve"> = { +1, +1, -1, -1 };</w:t>
+            <w:r>
+              <w:rPr>
+                <w:rFonts w:ascii="Consolas" w:hAnsi="Consolas" w:cs="Consolas"/>
+                <w:color w:val="000000"/>
+                <w:sz w:val="19"/>
+                <w:szCs w:val="19"/>
+                <w:highlight w:val="white"/>
+              </w:rPr>
+              <w:t>[] deltaColona = { +1, +1, -1, -1 };</w:t>
             </w:r>
           </w:p>
         </w:tc>
@@ -2867,29 +2202,7 @@
                 <w:szCs w:val="19"/>
                 <w:highlight w:val="white"/>
               </w:rPr>
-              <w:t xml:space="preserve"> </w:t>
-            </w:r>
-            <w:proofErr w:type="spellStart"/>
-            <w:r>
-              <w:rPr>
-                <w:rFonts w:ascii="Consolas" w:hAnsi="Consolas" w:cs="Consolas"/>
-                <w:color w:val="000000"/>
-                <w:sz w:val="19"/>
-                <w:szCs w:val="19"/>
-                <w:highlight w:val="white"/>
-              </w:rPr>
-              <w:t>DaiMiDyskata</w:t>
-            </w:r>
-            <w:proofErr w:type="spellEnd"/>
-            <w:r>
-              <w:rPr>
-                <w:rFonts w:ascii="Consolas" w:hAnsi="Consolas" w:cs="Consolas"/>
-                <w:color w:val="000000"/>
-                <w:sz w:val="19"/>
-                <w:szCs w:val="19"/>
-                <w:highlight w:val="white"/>
-              </w:rPr>
-              <w:t>()</w:t>
+              <w:t xml:space="preserve"> DaiMiDyskata()</w:t>
             </w:r>
           </w:p>
         </w:tc>
@@ -2904,17 +2217,7 @@
         </w:numPr>
       </w:pPr>
       <w:r>
-        <w:t xml:space="preserve">Unit tests are added. </w:t>
-      </w:r>
-      <w:proofErr w:type="spellStart"/>
-      <w:proofErr w:type="gramStart"/>
-      <w:r>
-        <w:t>dotCover</w:t>
-      </w:r>
-      <w:proofErr w:type="spellEnd"/>
-      <w:proofErr w:type="gramEnd"/>
-      <w:r>
-        <w:t xml:space="preserve"> is used to analyze code coverage.</w:t>
+        <w:t>Unit tests are added. dotCover is used to analyze code coverage.</w:t>
       </w:r>
     </w:p>
     <w:p>

</xml_diff>